<commit_message>
common poi-tl 根据模板生成wold 表格
</commit_message>
<xml_diff>
--- a/spring-boot-common/src/main/resources/templates/apache_poi_temp.docx
+++ b/spring-boot-common/src/main/resources/templates/apache_poi_temp.docx
@@ -343,89 +343,19 @@
         <w:jc w:val="left"/>
       </w:pPr>
     </w:p>
-    <w:tbl>
-      <w:tblPr>
-        <w:tblStyle w:val="a3"/>
-        <w:tblW w:w="0" w:type="auto"/>
-        <w:tblLook w:val="04A0" w:firstRow="1" w:lastRow="0" w:firstColumn="1" w:lastColumn="0" w:noHBand="0" w:noVBand="1"/>
-      </w:tblPr>
-      <w:tblGrid>
-        <w:gridCol w:w="4148"/>
-        <w:gridCol w:w="4148"/>
-      </w:tblGrid>
-      <w:tr>
-        <w:tc>
-          <w:tcPr>
-            <w:tcW w:w="4148" w:type="dxa"/>
-          </w:tcPr>
-          <w:p>
-            <w:pPr>
-              <w:jc w:val="center"/>
-              <w:rPr>
-                <w:b/>
-                <w:bCs/>
-              </w:rPr>
-            </w:pPr>
-            <w:r>
-              <w:rPr>
-                <w:rFonts w:hint="eastAsia"/>
-                <w:b/>
-                <w:bCs/>
-              </w:rPr>
-              <w:t>姓名</w:t>
-            </w:r>
-          </w:p>
-        </w:tc>
-        <w:tc>
-          <w:tcPr>
-            <w:tcW w:w="4148" w:type="dxa"/>
-          </w:tcPr>
-          <w:p>
-            <w:pPr>
-              <w:jc w:val="center"/>
-              <w:rPr>
-                <w:b/>
-                <w:bCs/>
-              </w:rPr>
-            </w:pPr>
-            <w:r>
-              <w:rPr>
-                <w:rFonts w:hint="eastAsia"/>
-                <w:b/>
-                <w:bCs/>
-              </w:rPr>
-              <w:t>电话</w:t>
-            </w:r>
-          </w:p>
-        </w:tc>
-      </w:tr>
-      <w:tr>
-        <w:tc>
-          <w:tcPr>
-            <w:tcW w:w="4148" w:type="dxa"/>
-          </w:tcPr>
-          <w:p>
-            <w:pPr>
-              <w:jc w:val="left"/>
-            </w:pPr>
-          </w:p>
-        </w:tc>
-        <w:tc>
-          <w:tcPr>
-            <w:tcW w:w="4148" w:type="dxa"/>
-          </w:tcPr>
-          <w:p>
-            <w:pPr>
-              <w:jc w:val="left"/>
-            </w:pPr>
-          </w:p>
-        </w:tc>
-      </w:tr>
-    </w:tbl>
     <w:p>
       <w:pPr>
         <w:jc w:val="left"/>
       </w:pPr>
+      <w:r>
+        <w:rPr>
+          <w:rFonts w:hint="eastAsia"/>
+        </w:rPr>
+        <w:t>{{#table</w:t>
+      </w:r>
+      <w:r>
+        <w:t>}}</w:t>
+      </w:r>
     </w:p>
     <w:p>
       <w:pPr>

</xml_diff>